<commit_message>
Created PDF for printing and signing
</commit_message>
<xml_diff>
--- a/Documents/External/CML000009 Technical Design CommLib Android.docx
+++ b/Documents/External/CML000009 Technical Design CommLib Android.docx
@@ -7,13 +7,10 @@
         <w:pStyle w:val="TOCHeading"/>
       </w:pPr>
       <w:bookmarkStart w:id="0" w:name="_Toc228603449"/>
-      <w:r>
-        <w:t>Open Iss</w:t>
-      </w:r>
       <w:bookmarkStart w:id="1" w:name="_GoBack"/>
       <w:bookmarkEnd w:id="1"/>
       <w:r>
-        <w:t>ues</w:t>
+        <w:t>Open Issues</w:t>
       </w:r>
       <w:bookmarkEnd w:id="0"/>
       <w:r>
@@ -2823,6 +2820,9 @@
             <w:pPr>
               <w:pStyle w:val="NoSpacing"/>
             </w:pPr>
+            <w:r>
+              <w:t>1.0</w:t>
+            </w:r>
           </w:p>
         </w:tc>
         <w:tc>
@@ -2839,6 +2839,9 @@
             <w:pPr>
               <w:pStyle w:val="NoSpacing"/>
             </w:pPr>
+            <w:r>
+              <w:t>2017-07-14</w:t>
+            </w:r>
           </w:p>
         </w:tc>
         <w:tc>
@@ -2855,6 +2858,9 @@
             <w:pPr>
               <w:pStyle w:val="NoSpacing"/>
             </w:pPr>
+            <w:r>
+              <w:t>M.N. de Bijl</w:t>
+            </w:r>
           </w:p>
         </w:tc>
         <w:tc>
@@ -2871,6 +2877,9 @@
             <w:pPr>
               <w:pStyle w:val="NoSpacing"/>
             </w:pPr>
+            <w:r>
+              <w:t>Version and state updated for approval</w:t>
+            </w:r>
           </w:p>
         </w:tc>
         <w:tc>
@@ -3538,7 +3547,7 @@
             <w:rPr>
               <w:szCs w:val="16"/>
             </w:rPr>
-            <w:t>0.1</w:t>
+            <w:t>1.0</w:t>
           </w:r>
         </w:p>
       </w:tc>
@@ -3670,7 +3679,7 @@
             <w:rPr>
               <w:szCs w:val="16"/>
             </w:rPr>
-            <w:t>Draft</w:t>
+            <w:t>Approved</w:t>
           </w:r>
         </w:p>
       </w:tc>
@@ -3787,7 +3796,7 @@
               <w:noProof/>
               <w:szCs w:val="16"/>
             </w:rPr>
-            <w:t>4</w:t>
+            <w:t>5</w:t>
           </w:r>
           <w:r>
             <w:rPr>
@@ -7954,7 +7963,7 @@
 </file>
 
 <file path=customXml/itemProps4.xml><?xml version="1.0" encoding="utf-8"?>
-<ds:datastoreItem xmlns:ds="http://schemas.openxmlformats.org/officeDocument/2006/customXml" ds:itemID="{4AA85AE3-4D4F-144B-A646-3906A9812F6F}">
+<ds:datastoreItem xmlns:ds="http://schemas.openxmlformats.org/officeDocument/2006/customXml" ds:itemID="{7EC9F872-FAE2-2D4C-BB8E-AD7C8A5CAA4E}">
   <ds:schemaRefs>
     <ds:schemaRef ds:uri="http://schemas.openxmlformats.org/officeDocument/2006/bibliography"/>
   </ds:schemaRefs>

</xml_diff>

<commit_message>
Fixed mentioning wrong component name in Technical Documentation
</commit_message>
<xml_diff>
--- a/Documents/External/CML000009 Technical Design CommLib Android.docx
+++ b/Documents/External/CML000009 Technical Design CommLib Android.docx
@@ -174,8 +174,6 @@
       <w:r>
         <w:br w:type="page"/>
       </w:r>
-      <w:bookmarkStart w:id="2" w:name="_GoBack"/>
-      <w:bookmarkEnd w:id="2"/>
     </w:p>
     <w:p>
       <w:pPr>
@@ -1724,7 +1722,7 @@
       </w:r>
     </w:p>
     <w:p>
-      <w:bookmarkStart w:id="3" w:name="_Toc228603451"/>
+      <w:bookmarkStart w:id="2" w:name="_Toc228603451"/>
       <w:r>
         <w:br w:type="page"/>
       </w:r>
@@ -1736,7 +1734,7 @@
           <w:lang w:val="en-US"/>
         </w:rPr>
       </w:pPr>
-      <w:bookmarkStart w:id="4" w:name="_Toc487546278"/>
+      <w:bookmarkStart w:id="3" w:name="_Toc487546278"/>
       <w:r>
         <w:rPr>
           <w:lang w:val="en-US"/>
@@ -1744,26 +1742,26 @@
         <w:lastRenderedPageBreak/>
         <w:t>DOCUMENT INTRODUCTION</w:t>
       </w:r>
+      <w:bookmarkEnd w:id="2"/>
       <w:bookmarkEnd w:id="3"/>
-      <w:bookmarkEnd w:id="4"/>
     </w:p>
     <w:p>
       <w:pPr>
         <w:pStyle w:val="Heading2"/>
       </w:pPr>
-      <w:bookmarkStart w:id="5" w:name="_Toc220980188"/>
-      <w:bookmarkStart w:id="6" w:name="_Toc228603452"/>
-      <w:bookmarkStart w:id="7" w:name="_Toc487546279"/>
+      <w:bookmarkStart w:id="4" w:name="_Toc220980188"/>
+      <w:bookmarkStart w:id="5" w:name="_Toc228603452"/>
+      <w:bookmarkStart w:id="6" w:name="_Toc487546279"/>
       <w:r>
         <w:t>Purpose</w:t>
       </w:r>
+      <w:bookmarkEnd w:id="4"/>
       <w:bookmarkEnd w:id="5"/>
       <w:bookmarkEnd w:id="6"/>
-      <w:bookmarkEnd w:id="7"/>
     </w:p>
     <w:p>
-      <w:bookmarkStart w:id="8" w:name="_Toc220980189"/>
-      <w:bookmarkStart w:id="9" w:name="_Toc228603453"/>
+      <w:bookmarkStart w:id="7" w:name="_Toc220980189"/>
+      <w:bookmarkStart w:id="8" w:name="_Toc228603453"/>
       <w:r>
         <w:t xml:space="preserve">This document describes the </w:t>
       </w:r>
@@ -1775,7 +1773,7 @@
       </w:r>
       <w:proofErr w:type="spellStart"/>
       <w:r>
-        <w:t>BlueLib</w:t>
+        <w:t>CommLib</w:t>
       </w:r>
       <w:proofErr w:type="spellEnd"/>
       <w:r>
@@ -1786,13 +1784,13 @@
       <w:pPr>
         <w:pStyle w:val="Heading2"/>
       </w:pPr>
-      <w:bookmarkStart w:id="10" w:name="_Toc487546280"/>
+      <w:bookmarkStart w:id="9" w:name="_Toc487546280"/>
       <w:r>
         <w:t>Scope</w:t>
       </w:r>
+      <w:bookmarkEnd w:id="7"/>
       <w:bookmarkEnd w:id="8"/>
       <w:bookmarkEnd w:id="9"/>
-      <w:bookmarkEnd w:id="10"/>
     </w:p>
     <w:p>
       <w:r>
@@ -1803,17 +1801,17 @@
       <w:pPr>
         <w:pStyle w:val="Heading2"/>
       </w:pPr>
-      <w:bookmarkStart w:id="11" w:name="_Toc220980190"/>
-      <w:bookmarkStart w:id="12" w:name="_Toc228603454"/>
-      <w:bookmarkStart w:id="13" w:name="_Toc487546281"/>
+      <w:bookmarkStart w:id="10" w:name="_Toc220980190"/>
+      <w:bookmarkStart w:id="11" w:name="_Toc228603454"/>
+      <w:bookmarkStart w:id="12" w:name="_Toc487546281"/>
       <w:r>
         <w:t>References</w:t>
       </w:r>
-      <w:bookmarkStart w:id="14" w:name="_Toc220980191"/>
-      <w:bookmarkStart w:id="15" w:name="_Toc228603455"/>
+      <w:bookmarkStart w:id="13" w:name="_Toc220980191"/>
+      <w:bookmarkStart w:id="14" w:name="_Toc228603455"/>
+      <w:bookmarkEnd w:id="10"/>
       <w:bookmarkEnd w:id="11"/>
       <w:bookmarkEnd w:id="12"/>
-      <w:bookmarkEnd w:id="13"/>
     </w:p>
     <w:tbl>
       <w:tblPr>
@@ -2048,19 +2046,19 @@
       <w:pPr>
         <w:pStyle w:val="Heading2"/>
       </w:pPr>
-      <w:bookmarkStart w:id="16" w:name="_Toc487546282"/>
+      <w:bookmarkStart w:id="15" w:name="_Toc487546282"/>
       <w:r>
         <w:t xml:space="preserve">Terminology </w:t>
       </w:r>
       <w:r>
         <w:t>&amp; Abbreviation</w:t>
       </w:r>
-      <w:bookmarkEnd w:id="14"/>
+      <w:bookmarkEnd w:id="13"/>
       <w:r>
         <w:t>s</w:t>
       </w:r>
+      <w:bookmarkEnd w:id="14"/>
       <w:bookmarkEnd w:id="15"/>
-      <w:bookmarkEnd w:id="16"/>
     </w:p>
     <w:p/>
     <w:tbl>
@@ -2227,8 +2225,8 @@
           <w:lang w:val="en-US"/>
         </w:rPr>
       </w:pPr>
-      <w:bookmarkStart w:id="17" w:name="_Toc432768213"/>
-      <w:bookmarkStart w:id="18" w:name="_Toc487546283"/>
+      <w:bookmarkStart w:id="16" w:name="_Toc432768213"/>
+      <w:bookmarkStart w:id="17" w:name="_Toc487546283"/>
       <w:r>
         <w:rPr>
           <w:lang w:val="en-US"/>
@@ -2236,8 +2234,8 @@
         <w:lastRenderedPageBreak/>
         <w:t>Overview</w:t>
       </w:r>
+      <w:bookmarkEnd w:id="16"/>
       <w:bookmarkEnd w:id="17"/>
-      <w:bookmarkEnd w:id="18"/>
     </w:p>
     <w:p>
       <w:pPr>
@@ -2261,24 +2259,24 @@
           <w:lang w:val="en-US"/>
         </w:rPr>
       </w:pPr>
-      <w:bookmarkStart w:id="19" w:name="_Toc487546284"/>
+      <w:bookmarkStart w:id="18" w:name="_Toc487546284"/>
       <w:r>
         <w:rPr>
           <w:lang w:val="en-US"/>
         </w:rPr>
         <w:t>Architecture</w:t>
       </w:r>
-      <w:bookmarkEnd w:id="19"/>
+      <w:bookmarkEnd w:id="18"/>
     </w:p>
     <w:p>
       <w:pPr>
         <w:pStyle w:val="Heading2"/>
       </w:pPr>
-      <w:bookmarkStart w:id="20" w:name="_Toc487546285"/>
+      <w:bookmarkStart w:id="19" w:name="_Toc487546285"/>
       <w:r>
         <w:t>Architectural Overview</w:t>
       </w:r>
-      <w:bookmarkEnd w:id="20"/>
+      <w:bookmarkEnd w:id="19"/>
     </w:p>
     <w:p>
       <w:pPr>
@@ -2299,15 +2297,15 @@
       <w:pPr>
         <w:pStyle w:val="Heading2"/>
       </w:pPr>
-      <w:bookmarkStart w:id="21" w:name="_Toc487546286"/>
-      <w:bookmarkStart w:id="22" w:name="_Toc421201845"/>
+      <w:bookmarkStart w:id="20" w:name="_Toc487546286"/>
+      <w:bookmarkStart w:id="21" w:name="_Toc421201845"/>
       <w:r>
         <w:t xml:space="preserve">Architecture </w:t>
       </w:r>
       <w:r>
         <w:t>Principles</w:t>
       </w:r>
-      <w:bookmarkEnd w:id="21"/>
+      <w:bookmarkEnd w:id="20"/>
     </w:p>
     <w:p>
       <w:pPr>
@@ -2328,12 +2326,12 @@
       <w:pPr>
         <w:pStyle w:val="Heading2"/>
       </w:pPr>
-      <w:bookmarkStart w:id="23" w:name="_Toc487546287"/>
-      <w:bookmarkEnd w:id="22"/>
+      <w:bookmarkStart w:id="22" w:name="_Toc487546287"/>
+      <w:bookmarkEnd w:id="21"/>
       <w:r>
         <w:t>Architecture Views</w:t>
       </w:r>
-      <w:bookmarkEnd w:id="23"/>
+      <w:bookmarkEnd w:id="22"/>
     </w:p>
     <w:p>
       <w:pPr>
@@ -2354,11 +2352,11 @@
       <w:pPr>
         <w:pStyle w:val="Heading1"/>
       </w:pPr>
-      <w:bookmarkStart w:id="24" w:name="_Toc487546288"/>
+      <w:bookmarkStart w:id="23" w:name="_Toc487546288"/>
       <w:r>
         <w:t>Allocation of Quality Aspects</w:t>
       </w:r>
-      <w:bookmarkEnd w:id="24"/>
+      <w:bookmarkEnd w:id="23"/>
     </w:p>
     <w:p>
       <w:pPr>
@@ -2379,11 +2377,11 @@
       <w:pPr>
         <w:pStyle w:val="Heading1"/>
       </w:pPr>
-      <w:bookmarkStart w:id="25" w:name="_Toc487546289"/>
+      <w:bookmarkStart w:id="24" w:name="_Toc487546289"/>
       <w:r>
         <w:t>Design Details</w:t>
       </w:r>
-      <w:bookmarkEnd w:id="25"/>
+      <w:bookmarkEnd w:id="24"/>
     </w:p>
     <w:p>
       <w:pPr>
@@ -2404,13 +2402,13 @@
       <w:pPr>
         <w:pStyle w:val="Heading2"/>
       </w:pPr>
-      <w:bookmarkStart w:id="26" w:name="_Toc421201853"/>
-      <w:bookmarkStart w:id="27" w:name="_Toc487546290"/>
+      <w:bookmarkStart w:id="25" w:name="_Toc421201853"/>
+      <w:bookmarkStart w:id="26" w:name="_Toc487546290"/>
       <w:r>
         <w:t>External Interfaces</w:t>
       </w:r>
+      <w:bookmarkEnd w:id="25"/>
       <w:bookmarkEnd w:id="26"/>
-      <w:bookmarkEnd w:id="27"/>
     </w:p>
     <w:p>
       <w:pPr>
@@ -2445,11 +2443,11 @@
       <w:pPr>
         <w:pStyle w:val="Heading2"/>
       </w:pPr>
-      <w:bookmarkStart w:id="28" w:name="_Toc487546291"/>
+      <w:bookmarkStart w:id="27" w:name="_Toc487546291"/>
       <w:r>
         <w:t>Elements</w:t>
       </w:r>
-      <w:bookmarkEnd w:id="28"/>
+      <w:bookmarkEnd w:id="27"/>
     </w:p>
     <w:p>
       <w:pPr>
@@ -2458,7 +2456,7 @@
           <w:color w:val="000000" w:themeColor="text1"/>
         </w:rPr>
       </w:pPr>
-      <w:bookmarkStart w:id="29" w:name="_Toc442706600"/>
+      <w:bookmarkStart w:id="28" w:name="_Toc442706600"/>
       <w:r>
         <w:rPr>
           <w:iCs/>
@@ -2466,22 +2464,22 @@
         </w:rPr>
         <w:t>NA</w:t>
       </w:r>
-      <w:bookmarkEnd w:id="29"/>
+      <w:bookmarkEnd w:id="28"/>
     </w:p>
     <w:p>
       <w:pPr>
         <w:pStyle w:val="Heading2"/>
       </w:pPr>
-      <w:bookmarkStart w:id="30" w:name="_Toc442706602"/>
-      <w:bookmarkStart w:id="31" w:name="_Toc487546292"/>
+      <w:bookmarkStart w:id="29" w:name="_Toc442706602"/>
+      <w:bookmarkStart w:id="30" w:name="_Toc487546292"/>
       <w:r>
         <w:t xml:space="preserve">Internal </w:t>
       </w:r>
       <w:r>
         <w:t>Interfaces</w:t>
       </w:r>
+      <w:bookmarkEnd w:id="29"/>
       <w:bookmarkEnd w:id="30"/>
-      <w:bookmarkEnd w:id="31"/>
       <w:r>
         <w:t xml:space="preserve"> </w:t>
       </w:r>
@@ -2508,14 +2506,14 @@
           <w:lang w:val="en-US"/>
         </w:rPr>
       </w:pPr>
-      <w:bookmarkStart w:id="32" w:name="_Toc487546293"/>
+      <w:bookmarkStart w:id="31" w:name="_Toc487546293"/>
       <w:r>
         <w:rPr>
           <w:lang w:val="en-US"/>
         </w:rPr>
         <w:t>Revision History</w:t>
       </w:r>
-      <w:bookmarkEnd w:id="32"/>
+      <w:bookmarkEnd w:id="31"/>
     </w:p>
     <w:p/>
     <w:tbl>
@@ -2853,13 +2851,8 @@
               <w:pStyle w:val="NoSpacing"/>
             </w:pPr>
             <w:r>
-              <w:t xml:space="preserve">M.N. de </w:t>
+              <w:t>M.N. de Bijl</w:t>
             </w:r>
-            <w:proofErr w:type="spellStart"/>
-            <w:r>
-              <w:t>Bijl</w:t>
-            </w:r>
-            <w:proofErr w:type="spellEnd"/>
           </w:p>
         </w:tc>
         <w:tc>
@@ -2898,8 +2891,113 @@
           </w:p>
         </w:tc>
       </w:tr>
+      <w:tr>
+        <w:tc>
+          <w:tcPr>
+            <w:tcW w:w="993" w:type="dxa"/>
+            <w:tcMar>
+              <w:top w:w="80" w:type="dxa"/>
+              <w:left w:w="80" w:type="dxa"/>
+              <w:bottom w:w="80" w:type="dxa"/>
+              <w:right w:w="80" w:type="dxa"/>
+            </w:tcMar>
+          </w:tcPr>
+          <w:p>
+            <w:pPr>
+              <w:pStyle w:val="NoSpacing"/>
+            </w:pPr>
+            <w:r>
+              <w:t>1.1</w:t>
+            </w:r>
+          </w:p>
+        </w:tc>
+        <w:tc>
+          <w:tcPr>
+            <w:tcW w:w="1559" w:type="dxa"/>
+            <w:tcMar>
+              <w:top w:w="80" w:type="dxa"/>
+              <w:left w:w="80" w:type="dxa"/>
+              <w:bottom w:w="80" w:type="dxa"/>
+              <w:right w:w="80" w:type="dxa"/>
+            </w:tcMar>
+          </w:tcPr>
+          <w:p>
+            <w:pPr>
+              <w:pStyle w:val="NoSpacing"/>
+            </w:pPr>
+            <w:r>
+              <w:t>2017-07-21</w:t>
+            </w:r>
+          </w:p>
+        </w:tc>
+        <w:tc>
+          <w:tcPr>
+            <w:tcW w:w="1843" w:type="dxa"/>
+            <w:tcMar>
+              <w:top w:w="80" w:type="dxa"/>
+              <w:left w:w="80" w:type="dxa"/>
+              <w:bottom w:w="80" w:type="dxa"/>
+              <w:right w:w="80" w:type="dxa"/>
+            </w:tcMar>
+          </w:tcPr>
+          <w:p>
+            <w:pPr>
+              <w:pStyle w:val="NoSpacing"/>
+            </w:pPr>
+            <w:r>
+              <w:t>M. Pace</w:t>
+            </w:r>
+          </w:p>
+          <w:p>
+            <w:pPr>
+              <w:pStyle w:val="NoSpacing"/>
+            </w:pPr>
+            <w:r>
+              <w:t>M.N. de Bijl</w:t>
+            </w:r>
+          </w:p>
+        </w:tc>
+        <w:tc>
+          <w:tcPr>
+            <w:tcW w:w="2693" w:type="dxa"/>
+            <w:tcMar>
+              <w:top w:w="80" w:type="dxa"/>
+              <w:left w:w="80" w:type="dxa"/>
+              <w:bottom w:w="80" w:type="dxa"/>
+              <w:right w:w="80" w:type="dxa"/>
+            </w:tcMar>
+          </w:tcPr>
+          <w:p>
+            <w:pPr>
+              <w:pStyle w:val="NoSpacing"/>
+            </w:pPr>
+            <w:r>
+              <w:t>Fixed name of component</w:t>
+            </w:r>
+          </w:p>
+        </w:tc>
+        <w:tc>
+          <w:tcPr>
+            <w:tcW w:w="2835" w:type="dxa"/>
+            <w:tcMar>
+              <w:top w:w="80" w:type="dxa"/>
+              <w:left w:w="80" w:type="dxa"/>
+              <w:bottom w:w="80" w:type="dxa"/>
+              <w:right w:w="80" w:type="dxa"/>
+            </w:tcMar>
+          </w:tcPr>
+          <w:p>
+            <w:pPr>
+              <w:pStyle w:val="NoSpacing"/>
+            </w:pPr>
+          </w:p>
+        </w:tc>
+      </w:tr>
     </w:tbl>
-    <w:p/>
+    <w:p>
+      <w:bookmarkStart w:id="32" w:name="_GoBack"/>
+      <w:bookmarkEnd w:id="32"/>
+    </w:p>
     <w:p>
       <w:pPr>
         <w:pStyle w:val="Heading1"/>
@@ -2912,6 +3010,7 @@
         <w:rPr>
           <w:lang w:val="en-US"/>
         </w:rPr>
+        <w:lastRenderedPageBreak/>
         <w:t>Approval</w:t>
       </w:r>
       <w:bookmarkEnd w:id="33"/>
@@ -3546,7 +3645,7 @@
             <w:rPr>
               <w:szCs w:val="16"/>
             </w:rPr>
-            <w:t>1.0</w:t>
+            <w:t>1.1</w:t>
           </w:r>
         </w:p>
       </w:tc>
@@ -3678,7 +3777,7 @@
             <w:rPr>
               <w:szCs w:val="16"/>
             </w:rPr>
-            <w:t>Approved</w:t>
+            <w:t>Draft</w:t>
           </w:r>
         </w:p>
       </w:tc>
@@ -3758,7 +3857,7 @@
               <w:noProof/>
               <w:szCs w:val="16"/>
             </w:rPr>
-            <w:t>3</w:t>
+            <w:t>2</w:t>
           </w:r>
           <w:r>
             <w:rPr>
@@ -6542,7 +6641,7 @@
     </w:rPrDefault>
     <w:pPrDefault/>
   </w:docDefaults>
-  <w:latentStyles w:defLockedState="0" w:defUIPriority="0" w:defSemiHidden="0" w:defUnhideWhenUsed="0" w:defQFormat="0" w:count="382">
+  <w:latentStyles w:defLockedState="0" w:defUIPriority="0" w:defSemiHidden="0" w:defUnhideWhenUsed="0" w:defQFormat="0" w:count="380">
     <w:lsdException w:name="Normal" w:qFormat="1"/>
     <w:lsdException w:name="heading 1" w:uiPriority="9" w:qFormat="1"/>
     <w:lsdException w:name="heading 2" w:uiPriority="9" w:qFormat="1"/>
@@ -6906,8 +7005,6 @@
     <w:lsdException w:name="List Table 5 Dark Accent 6" w:uiPriority="50"/>
     <w:lsdException w:name="List Table 6 Colorful Accent 6" w:uiPriority="51"/>
     <w:lsdException w:name="List Table 7 Colorful Accent 6" w:uiPriority="52"/>
-    <w:lsdException w:name="Mention" w:semiHidden="1" w:uiPriority="99" w:unhideWhenUsed="1"/>
-    <w:lsdException w:name="Smart Hyperlink" w:semiHidden="1" w:uiPriority="99" w:unhideWhenUsed="1"/>
   </w:latentStyles>
   <w:style w:type="paragraph" w:default="1" w:styleId="Normal">
     <w:name w:val="Normal"/>
@@ -7964,7 +8061,7 @@
 </file>
 
 <file path=customXml/itemProps4.xml><?xml version="1.0" encoding="utf-8"?>
-<ds:datastoreItem xmlns:ds="http://schemas.openxmlformats.org/officeDocument/2006/customXml" ds:itemID="{90BA9937-C72A-5946-A15C-D0FCF0868536}">
+<ds:datastoreItem xmlns:ds="http://schemas.openxmlformats.org/officeDocument/2006/customXml" ds:itemID="{FE209838-83F8-5544-A013-CFD42E761E6C}">
   <ds:schemaRefs>
     <ds:schemaRef ds:uri="http://schemas.openxmlformats.org/officeDocument/2006/bibliography"/>
   </ds:schemaRefs>

</xml_diff>